<commit_message>
upgrade to PHP 8.4
</commit_message>
<xml_diff>
--- a/test/Resources/Parser/Tag/tag_generator_test_document_lck.docx
+++ b/test/Resources/Parser/Tag/tag_generator_test_document_lck.docx
@@ -102,7 +102,7 @@
           <w:color w:val="FF0000"/>
           <w:sz w:val="32"/>
         </w:rPr>
-        <acat:field xmlns:acat="https://schemas.acat.akademie.uni-bremen.de" id="b619bd3a-4ab3-46e7-8bdf-85011c6833c6" field="1121"/>
+        <acat:field xmlns:acat="https://schemas.acat.akademie.uni-bremen.de" id="5076a527-2251-4447-83b5-890465d56e4f" field="1121"/>
       </w:r>
     </w:p>
     <w:p>
@@ -191,9 +191,9 @@
         <w:rPr>
           <w:rFonts w:ascii="Trebuchet MS" w:hAnsi="Trebuchet MS"/>
         </w:rPr>
-        <acat:condition xmlns:acat="https://schemas.acat.akademie.uni-bremen.de" id="d58c8cae-f460-4d8a-b9c0-da58569db5a9" field="1760" action="0"><![CDATA[<>]]></acat:condition>
-        <acat:condition xmlns:acat="https://schemas.acat.akademie.uni-bremen.de" id="1df7f28e-4bab-4d15-9ab0-de1296c292c2" field="1858" action="0"><![CDATA[=]]></acat:condition>
-        <acat:field xmlns:acat="https://schemas.acat.akademie.uni-bremen.de" id="49eb351a-84a2-405d-82ad-5df0f4b934d9" field="1858"/>
+        <acat:condition xmlns:acat="https://schemas.acat.akademie.uni-bremen.de" id="dfeef671-3af3-4d5a-9c7e-0bdd1c4c980b" field="1760" action="0"><![CDATA[<>]]></acat:condition>
+        <acat:condition xmlns:acat="https://schemas.acat.akademie.uni-bremen.de" id="85d137af-437b-4f3c-95d1-064873eadba3" field="1858" action="0"><![CDATA[=]]></acat:condition>
+        <acat:field xmlns:acat="https://schemas.acat.akademie.uni-bremen.de" id="87b482b1-e5ec-4c89-b155-fcecd61ac3b1" field="1858"/>
         <w:t xml:space="preserve"> </w:t>
       </w:r>
     </w:p>
@@ -209,9 +209,9 @@
         <w:rPr>
           <w:rFonts w:ascii="Trebuchet MS" w:hAnsi="Trebuchet MS"/>
         </w:rPr>
-        <acat:condition xmlns:acat="https://schemas.acat.akademie.uni-bremen.de" id="71d8c5e6-d784-4681-ae16-3426436f7c02" field="1760" action="0"><![CDATA[<>]]></acat:condition>
-        <acat:condition xmlns:acat="https://schemas.acat.akademie.uni-bremen.de" id="0ce1bd08-e334-4529-bdb9-d5983eb496d9" field="1744" action="0"><![CDATA[=]]></acat:condition>
-        <acat:field xmlns:acat="https://schemas.acat.akademie.uni-bremen.de" id="a5c1ea2e-4565-425f-a161-d59eac90c23d" field="1744"/>
+        <acat:condition xmlns:acat="https://schemas.acat.akademie.uni-bremen.de" id="2194b2ed-951e-4905-8834-fd37b4d7fd89" field="1760" action="0"><![CDATA[<>]]></acat:condition>
+        <acat:condition xmlns:acat="https://schemas.acat.akademie.uni-bremen.de" id="81988a35-e75b-4db8-93a5-bbeb5c7fdd31" field="1744" action="0"><![CDATA[=]]></acat:condition>
+        <acat:field xmlns:acat="https://schemas.acat.akademie.uni-bremen.de" id="1058d6f7-21b5-4c0a-b636-e250dc783b95" field="1744"/>
       </w:r>
     </w:p>
     <w:p>
@@ -226,13 +226,13 @@
         <w:rPr>
           <w:rFonts w:ascii="Trebuchet MS" w:hAnsi="Trebuchet MS"/>
         </w:rPr>
-        <acat:condition xmlns:acat="https://schemas.acat.akademie.uni-bremen.de" id="b4218680-9cdc-4351-b973-62462e5e24cf" field="1760" action="0"><![CDATA[<>]]></acat:condition>
-        <acat:condition xmlns:acat="https://schemas.acat.akademie.uni-bremen.de" id="52fc9dc0-95e8-42d9-b057-a0756363e54c" field="1752" action="2"><![CDATA[=]]></acat:condition>
-        <acat:field xmlns:acat="https://schemas.acat.akademie.uni-bremen.de" id="57350af3-78fa-4118-b578-e98e1de2217c" field="1752"/>
+        <acat:condition xmlns:acat="https://schemas.acat.akademie.uni-bremen.de" id="3dfbfc4e-4f28-48d5-9988-4a2deae1c888" field="1760" action="0"><![CDATA[<>]]></acat:condition>
+        <acat:condition xmlns:acat="https://schemas.acat.akademie.uni-bremen.de" id="2f113d92-5524-4df0-8631-ce90f906fded" field="1752" action="2"><![CDATA[=]]></acat:condition>
+        <acat:field xmlns:acat="https://schemas.acat.akademie.uni-bremen.de" id="4d20ff46-ec06-4569-94b0-9c76af03246f" field="1752"/>
         <w:t xml:space="preserve"> </w:t>
-        <acat:field xmlns:acat="https://schemas.acat.akademie.uni-bremen.de" id="beb8e3e4-1797-413f-8095-2743522ef7e9" field="1745"/>
+        <acat:field xmlns:acat="https://schemas.acat.akademie.uni-bremen.de" id="d017a367-507e-41e7-ae2d-12e02ca2f735" field="1745"/>
         <w:t xml:space="preserve"> </w:t>
-        <acat:field xmlns:acat="https://schemas.acat.akademie.uni-bremen.de" id="daee8c58-e9f9-4bc7-be57-a9733ba17640" field="1747"/>
+        <acat:field xmlns:acat="https://schemas.acat.akademie.uni-bremen.de" id="0da5a2b8-aab7-4075-b9d6-cf7c1d3f248f" field="1747"/>
       </w:r>
     </w:p>
     <w:p>
@@ -247,8 +247,8 @@
         <w:rPr>
           <w:rFonts w:ascii="Trebuchet MS" w:hAnsi="Trebuchet MS"/>
         </w:rPr>
-        <acat:condition xmlns:acat="https://schemas.acat.akademie.uni-bremen.de" id="f5a01341-e210-4328-8a3d-3d075e82cc18" field="1760" action="0"><![CDATA[<>]]></acat:condition>
-        <acat:field xmlns:acat="https://schemas.acat.akademie.uni-bremen.de" id="fedf3df9-9f24-4719-9c61-189cabc1d09e" field="1748"/>
+        <acat:condition xmlns:acat="https://schemas.acat.akademie.uni-bremen.de" id="94254306-471f-44f3-80a1-6d524a7ae100" field="1760" action="0"><![CDATA[<>]]></acat:condition>
+        <acat:field xmlns:acat="https://schemas.acat.akademie.uni-bremen.de" id="fe58564f-e1ce-48d3-975c-93cdadd40cb7" field="1748"/>
       </w:r>
     </w:p>
     <w:p>
@@ -263,10 +263,10 @@
         <w:rPr>
           <w:rFonts w:ascii="Trebuchet MS" w:hAnsi="Trebuchet MS"/>
         </w:rPr>
-        <acat:condition xmlns:acat="https://schemas.acat.akademie.uni-bremen.de" id="0ce4a1c7-7992-4ffc-811e-ecb864efbe71" field="1760" action="0"><![CDATA[<>]]></acat:condition>
-        <acat:field xmlns:acat="https://schemas.acat.akademie.uni-bremen.de" id="1b68829d-e2bd-4163-9c67-77f3401dbe56" field="1749"/>
+        <acat:condition xmlns:acat="https://schemas.acat.akademie.uni-bremen.de" id="67f426ac-0390-4a4a-9673-df90db599061" field="1760" action="0"><![CDATA[<>]]></acat:condition>
+        <acat:field xmlns:acat="https://schemas.acat.akademie.uni-bremen.de" id="f16cadc2-4afa-47c3-a371-0a3e5562d7c6" field="1749"/>
         <w:t xml:space="preserve"> </w:t>
-        <acat:field xmlns:acat="https://schemas.acat.akademie.uni-bremen.de" id="cdd3433f-2523-47c6-b375-713b773b970b" field="1750"/>
+        <acat:field xmlns:acat="https://schemas.acat.akademie.uni-bremen.de" id="7045d4e1-d09d-47ef-a14c-9181b52ef017" field="1750"/>
       </w:r>
     </w:p>
     <w:p>
@@ -281,8 +281,8 @@
         <w:rPr>
           <w:rFonts w:ascii="Trebuchet MS" w:hAnsi="Trebuchet MS"/>
         </w:rPr>
-        <acat:condition xmlns:acat="https://schemas.acat.akademie.uni-bremen.de" id="0683ba10-f1ad-45c5-8b3c-e679a1ff5abd" field="1757" action="0"><![CDATA[=]]></acat:condition>
-        <acat:field xmlns:acat="https://schemas.acat.akademie.uni-bremen.de" id="8fe92e7b-6124-45ae-9676-f18674bb0a11" field="1757"/>
+        <acat:condition xmlns:acat="https://schemas.acat.akademie.uni-bremen.de" id="db5b41e6-e5de-43f9-80d9-0c21270fd889" field="1757" action="0"><![CDATA[=]]></acat:condition>
+        <acat:field xmlns:acat="https://schemas.acat.akademie.uni-bremen.de" id="c243c659-77a2-4b4d-9f84-9d64443b43e2" field="1757"/>
         <w:t xml:space="preserve"> </w:t>
       </w:r>
     </w:p>
@@ -298,8 +298,8 @@
         <w:rPr>
           <w:rFonts w:ascii="Trebuchet MS" w:hAnsi="Trebuchet MS"/>
         </w:rPr>
-        <acat:condition xmlns:acat="https://schemas.acat.akademie.uni-bremen.de" id="89953315-f2ef-44b5-8762-a92e09335302" field="1860" action="0"><![CDATA[=]]></acat:condition>
-        <acat:field xmlns:acat="https://schemas.acat.akademie.uni-bremen.de" id="619f3400-c455-4210-bc79-07ac45e4757b" field="1860"/>
+        <acat:condition xmlns:acat="https://schemas.acat.akademie.uni-bremen.de" id="edd16e59-9cd9-4a69-84fd-3647e0d2f228" field="1860" action="0"><![CDATA[=]]></acat:condition>
+        <acat:field xmlns:acat="https://schemas.acat.akademie.uni-bremen.de" id="9b92206d-7d6a-44bb-bc47-5812c973443a" field="1860"/>
         <w:t xml:space="preserve"> </w:t>
       </w:r>
     </w:p>
@@ -315,10 +315,10 @@
         <w:rPr>
           <w:rFonts w:ascii="Trebuchet MS" w:hAnsi="Trebuchet MS"/>
         </w:rPr>
-        <acat:condition xmlns:acat="https://schemas.acat.akademie.uni-bremen.de" id="c66c9934-66bd-40ad-8368-1037f0f3a466" field="1862" action="0"><![CDATA[=]]></acat:condition>
-        <acat:field xmlns:acat="https://schemas.acat.akademie.uni-bremen.de" id="5a37499a-6909-4881-81bc-048be5c34d21" field="1862"/>
+        <acat:condition xmlns:acat="https://schemas.acat.akademie.uni-bremen.de" id="b5f5d71c-8c1a-43d2-959b-81aa72a15b5a" field="1862" action="0"><![CDATA[=]]></acat:condition>
+        <acat:field xmlns:acat="https://schemas.acat.akademie.uni-bremen.de" id="ff53db95-fbd2-497d-bdf2-c8870d945dfe" field="1862"/>
         <w:t xml:space="preserve"> </w:t>
-        <acat:field xmlns:acat="https://schemas.acat.akademie.uni-bremen.de" id="87578b7c-542d-42f8-9d93-9d9634f5e4a6" field="1863"/>
+        <acat:field xmlns:acat="https://schemas.acat.akademie.uni-bremen.de" id="05ca2719-f0f7-4cbe-a424-3894559ce8f2" field="1863"/>
       </w:r>
     </w:p>
     <w:p>
@@ -333,8 +333,8 @@
         <w:rPr>
           <w:rFonts w:ascii="Trebuchet MS" w:hAnsi="Trebuchet MS"/>
         </w:rPr>
-        <acat:condition xmlns:acat="https://schemas.acat.akademie.uni-bremen.de" id="9e31ec11-e93d-407d-983f-80ecec0e5ead" field="1760" action="0"><![CDATA[=]]></acat:condition>
-        <acat:field xmlns:acat="https://schemas.acat.akademie.uni-bremen.de" id="e43e6b88-acc7-4a77-bdfb-1bd64ef4b8cf" field="1760"/>
+        <acat:condition xmlns:acat="https://schemas.acat.akademie.uni-bremen.de" id="43be1247-34e8-4c01-8734-1bb4557ca66b" field="1760" action="0"><![CDATA[=]]></acat:condition>
+        <acat:field xmlns:acat="https://schemas.acat.akademie.uni-bremen.de" id="aeb7d40f-b012-40d5-9be8-1b0f5948f19f" field="1760"/>
       </w:r>
     </w:p>
     <w:p>
@@ -349,10 +349,10 @@
         <w:rPr>
           <w:rFonts w:ascii="Trebuchet MS" w:hAnsi="Trebuchet MS"/>
         </w:rPr>
-        <acat:condition xmlns:acat="https://schemas.acat.akademie.uni-bremen.de" id="b014270d-03cf-492c-bdf2-536be196518b" field="1761" action="0"><![CDATA[=]]></acat:condition>
-        <acat:field xmlns:acat="https://schemas.acat.akademie.uni-bremen.de" id="c67b07b6-e132-462f-a64f-7d51bb8e4f0e" field="1761"/>
+        <acat:condition xmlns:acat="https://schemas.acat.akademie.uni-bremen.de" id="bb0fc268-52bd-48e9-9dc9-f8395dab101d" field="1761" action="0"><![CDATA[=]]></acat:condition>
+        <acat:field xmlns:acat="https://schemas.acat.akademie.uni-bremen.de" id="6fb771f6-9f76-4c0c-ac19-51d8a220d738" field="1761"/>
         <w:t xml:space="preserve"> </w:t>
-        <acat:field xmlns:acat="https://schemas.acat.akademie.uni-bremen.de" id="0fc3d257-2500-46d6-9b08-7b32792176b6" field="1762"/>
+        <acat:field xmlns:acat="https://schemas.acat.akademie.uni-bremen.de" id="51644f0c-ca3b-405d-bda1-9f8fbd084095" field="1762"/>
       </w:r>
     </w:p>
     <w:p>
@@ -381,7 +381,7 @@
         <w:rPr>
           <w:rFonts w:ascii="Trebuchet MS" w:hAnsi="Trebuchet MS"/>
         </w:rPr>
-        <acat:field xmlns:acat="https://schemas.acat.akademie.uni-bremen.de" id="bddfd76d-f138-45a5-b90a-6ae29cede32b" field="1858"/>
+        <acat:field xmlns:acat="https://schemas.acat.akademie.uni-bremen.de" id="1da973bd-5242-425f-bf32-a4ad82bd0860" field="1858"/>
       </w:r>
       <w:r>
         <w:rPr>
@@ -393,7 +393,7 @@
         <w:rPr>
           <w:rFonts w:ascii="Trebuchet MS" w:hAnsi="Trebuchet MS"/>
         </w:rPr>
-        <acat:field xmlns:acat="https://schemas.acat.akademie.uni-bremen.de" id="ffd65bbc-12f5-450e-b364-1de95b23772e" field="1762"/>
+        <acat:field xmlns:acat="https://schemas.acat.akademie.uni-bremen.de" id="c14a8131-6a2a-4497-b493-7b18df8d09cd" field="1762"/>
       </w:r>
       <w:r>
         <w:rPr>
@@ -405,7 +405,7 @@
         <w:rPr>
           <w:rFonts w:ascii="Trebuchet MS" w:hAnsi="Trebuchet MS"/>
         </w:rPr>
-        <acat:field xmlns:acat="https://schemas.acat.akademie.uni-bremen.de" id="13f61755-4a0b-4919-9c67-8ea4b343b58b" field="1757"/>
+        <acat:field xmlns:acat="https://schemas.acat.akademie.uni-bremen.de" id="b0288bc2-2248-4736-9815-e074d6a51e41" field="1757"/>
       </w:r>
       <w:r>
         <w:rPr>
@@ -418,14 +418,14 @@
           <w:rFonts w:ascii="Trebuchet MS" w:hAnsi="Trebuchet MS"/>
         </w:rPr>
         <w:t xml:space="preserve">gen </w:t>
-        <acat:condition xmlns:acat="https://schemas.acat.akademie.uni-bremen.de" id="1b86945a-cbe3-456f-ace6-15a728029497" field="1760" action="0"><![CDATA[=]]></acat:condition>
+        <acat:condition xmlns:acat="https://schemas.acat.akademie.uni-bremen.de" id="6560bd79-174e-435a-8e07-cbe0f31196a6" field="1760" action="0"><![CDATA[=]]></acat:condition>
         <w:t xml:space="preserve"> </w:t>
       </w:r>
       <w:r>
         <w:rPr>
           <w:rFonts w:ascii="Trebuchet MS" w:hAnsi="Trebuchet MS"/>
         </w:rPr>
-        <acat:text xmlns:acat="https://schemas.acat.akademie.uni-bremen.de" id="49fe0e7c-d47c-4b4d-9cae-81ad5df79044" space="preserve">Hurray</acat:text>
+        <acat:text xmlns:acat="https://schemas.acat.akademie.uni-bremen.de" id="7746509c-0ec7-4477-a0f8-08d39e1e1b95" space="preserve">Hurray</acat:text>
         <w:t xml:space="preserve">. Läuft, oder!? :-P </w:t>
       </w:r>
       <w:proofErr w:type="spellStart"/>
@@ -470,7 +470,7 @@
         <w:rPr>
           <w:rFonts w:ascii="Trebuchet MS" w:hAnsi="Trebuchet MS"/>
         </w:rPr>
-        <acat:field xmlns:acat="https://schemas.acat.akademie.uni-bremen.de" id="5acb337b-82f0-46a4-9c45-fca4a85dd201" field="156"/>
+        <acat:field xmlns:acat="https://schemas.acat.akademie.uni-bremen.de" id="acdbc4c2-7a1a-4daf-a866-1d974648c8ad" field="156"/>
         <w:t xml:space="preserve"> Es soll das Feld mit der ID 156 gedruckt werden</w:t>
       </w:r>
     </w:p>
@@ -509,7 +509,7 @@
         <w:rPr>
           <w:rFonts w:ascii="Trebuchet MS" w:hAnsi="Trebuchet MS"/>
         </w:rPr>
-        <acat:text xmlns:acat="https://schemas.acat.akademie.uni-bremen.de" id="6af6e29c-169b-413a-8091-5cdbae59e9b5" space="preserve">FOO BAR</acat:text>
+        <acat:text xmlns:acat="https://schemas.acat.akademie.uni-bremen.de" id="67d8b673-8d08-40d5-92e6-06204da14b0f" space="preserve">FOO BAR</acat:text>
         <w:t xml:space="preserve"> Hier handelt es sich um ein Textfeld, welches den Inhalt „FOO BAR“ ausdruckt.</w:t>
       </w:r>
     </w:p>
@@ -585,7 +585,7 @@
         <w:rPr>
           <w:rFonts w:ascii="Arial" w:hAnsi="Arial" w:cs="Arial"/>
         </w:rPr>
-        <acat:block xmlns:acat="https://schemas.acat.akademie.uni-bremen.de" id="dc8392c0-bff0-49ef-9a8c-d38a6aa6c489" type="start"/>
+        <acat:block xmlns:acat="https://schemas.acat.akademie.uni-bremen.de" id="4fe90709-0b51-4b83-80e6-2b0212d2df93" type="start"/>
       </w:r>
     </w:p>
     <w:p>
@@ -599,20 +599,20 @@
         <w:rPr>
           <w:rFonts w:ascii="Arial" w:hAnsi="Arial" w:cs="Arial"/>
         </w:rPr>
-        <acat:field xmlns:acat="https://schemas.acat.akademie.uni-bremen.de" id="8fbb355e-b73e-4354-818e-5a7b8c5e0d9e" field="156"/>
-      </w:r>
-    </w:p>
-    <w:p>
-      <w:pPr>
-        <w:rPr>
-          <w:rFonts w:ascii="Arial" w:hAnsi="Arial" w:cs="Arial"/>
-        </w:rPr>
-      </w:pPr>
-      <w:r>
-        <w:rPr>
-          <w:rFonts w:ascii="Arial" w:hAnsi="Arial" w:cs="Arial"/>
-        </w:rPr>
-        <acat:block xmlns:acat="https://schemas.acat.akademie.uni-bremen.de" id="17accfaa-1942-4301-b8c4-998acbf644ad" type="end"/>
+        <acat:field xmlns:acat="https://schemas.acat.akademie.uni-bremen.de" id="071c2210-6afd-4fb9-b69e-4b771d80f044" field="156"/>
+      </w:r>
+    </w:p>
+    <w:p>
+      <w:pPr>
+        <w:rPr>
+          <w:rFonts w:ascii="Arial" w:hAnsi="Arial" w:cs="Arial"/>
+        </w:rPr>
+      </w:pPr>
+      <w:r>
+        <w:rPr>
+          <w:rFonts w:ascii="Arial" w:hAnsi="Arial" w:cs="Arial"/>
+        </w:rPr>
+        <acat:block xmlns:acat="https://schemas.acat.akademie.uni-bremen.de" id="42cb59ca-ea2c-446c-becd-a8e19749d445" type="end"/>
       </w:r>
     </w:p>
     <w:p>
@@ -724,11 +724,11 @@
         <w:rPr>
           <w:rFonts w:ascii="Arial" w:hAnsi="Arial" w:cs="Arial"/>
         </w:rPr>
-        <acat:block xmlns:acat="https://schemas.acat.akademie.uni-bremen.de" id="035c5cb6-310b-440c-9909-2210b81cb9ff" type="start"/>
+        <acat:block xmlns:acat="https://schemas.acat.akademie.uni-bremen.de" id="b51a1b66-af26-4af4-83c2-4ac9122f5a50" type="start"/>
         <w:t xml:space="preserve"> </w:t>
-        <acat:field xmlns:acat="https://schemas.acat.akademie.uni-bremen.de" id="9cb47e03-bc33-4d3e-a322-d3fdae52f3b0" field="157"/>
+        <acat:field xmlns:acat="https://schemas.acat.akademie.uni-bremen.de" id="d93ac311-5026-41b8-bb49-59bd29afe391" field="157"/>
         <w:t xml:space="preserve"> </w:t>
-        <acat:block xmlns:acat="https://schemas.acat.akademie.uni-bremen.de" id="df7663ad-7b2e-4734-81c0-a9cf0901ff61" type="end"/>
+        <acat:block xmlns:acat="https://schemas.acat.akademie.uni-bremen.de" id="7b40f48c-a69f-49e8-b695-174f2b7b8689" type="end"/>
       </w:r>
     </w:p>
     <w:p>
@@ -756,33 +756,33 @@
         <w:rPr>
           <w:rFonts w:ascii="Arial" w:hAnsi="Arial" w:cs="Arial"/>
         </w:rPr>
-        <acat:block xmlns:acat="https://schemas.acat.akademie.uni-bremen.de" id="e0dfb729-7168-44f0-837f-11e78a25bedf" type="start"/>
-      </w:r>
-    </w:p>
-    <w:p>
-      <w:pPr>
-        <w:rPr>
-          <w:rFonts w:ascii="Arial" w:hAnsi="Arial" w:cs="Arial"/>
-        </w:rPr>
-      </w:pPr>
-      <w:r>
-        <w:rPr>
-          <w:rFonts w:ascii="Arial" w:hAnsi="Arial" w:cs="Arial"/>
-        </w:rPr>
-        <acat:field xmlns:acat="https://schemas.acat.akademie.uni-bremen.de" id="76d53217-85b1-46dd-905d-ee8b35341a9d" field="156"/>
-      </w:r>
-    </w:p>
-    <w:p>
-      <w:pPr>
-        <w:rPr>
-          <w:rFonts w:ascii="Arial" w:hAnsi="Arial" w:cs="Arial"/>
-        </w:rPr>
-      </w:pPr>
-      <w:r>
-        <w:rPr>
-          <w:rFonts w:ascii="Arial" w:hAnsi="Arial" w:cs="Arial"/>
-        </w:rPr>
-        <acat:block xmlns:acat="https://schemas.acat.akademie.uni-bremen.de" id="f384aa34-e2cf-4663-86fa-00f7e3053c86" type="end"/>
+        <acat:block xmlns:acat="https://schemas.acat.akademie.uni-bremen.de" id="57b65738-4ee6-40d3-969d-2db5a6caec1b" type="start"/>
+      </w:r>
+    </w:p>
+    <w:p>
+      <w:pPr>
+        <w:rPr>
+          <w:rFonts w:ascii="Arial" w:hAnsi="Arial" w:cs="Arial"/>
+        </w:rPr>
+      </w:pPr>
+      <w:r>
+        <w:rPr>
+          <w:rFonts w:ascii="Arial" w:hAnsi="Arial" w:cs="Arial"/>
+        </w:rPr>
+        <acat:field xmlns:acat="https://schemas.acat.akademie.uni-bremen.de" id="98dd31ea-8265-42f7-974d-8328fe9e7cfb" field="156"/>
+      </w:r>
+    </w:p>
+    <w:p>
+      <w:pPr>
+        <w:rPr>
+          <w:rFonts w:ascii="Arial" w:hAnsi="Arial" w:cs="Arial"/>
+        </w:rPr>
+      </w:pPr>
+      <w:r>
+        <w:rPr>
+          <w:rFonts w:ascii="Arial" w:hAnsi="Arial" w:cs="Arial"/>
+        </w:rPr>
+        <acat:block xmlns:acat="https://schemas.acat.akademie.uni-bremen.de" id="74741a12-4290-4c59-8daf-9e740e1cf210" type="end"/>
       </w:r>
     </w:p>
     <w:p>
@@ -1263,7 +1263,7 @@
               <w:rPr>
                 <w:rFonts w:ascii="Arial" w:hAnsi="Arial" w:cs="Arial"/>
               </w:rPr>
-              <acat:block xmlns:acat="https://schemas.acat.akademie.uni-bremen.de" id="f14cccc9-caa0-4465-bd60-e381987a8da5" type="start"/>
+              <acat:block xmlns:acat="https://schemas.acat.akademie.uni-bremen.de" id="5d150d88-3394-4322-b500-9ad7780452dd" type="start"/>
             </w:r>
             <w:r>
               <w:rPr>
@@ -1287,7 +1287,7 @@
               <w:rPr>
                 <w:rFonts w:ascii="Arial" w:hAnsi="Arial" w:cs="Arial"/>
               </w:rPr>
-              <acat:field xmlns:acat="https://schemas.acat.akademie.uni-bremen.de" id="7e49e241-a8e3-44ff-9c64-f61274b5b5bc" field="156"/>
+              <acat:field xmlns:acat="https://schemas.acat.akademie.uni-bremen.de" id="0b4eced1-1fd0-42ea-8270-f9804722ddc6" field="156"/>
             </w:r>
           </w:p>
         </w:tc>
@@ -1305,7 +1305,7 @@
               <w:rPr>
                 <w:rFonts w:ascii="Arial" w:hAnsi="Arial" w:cs="Arial"/>
               </w:rPr>
-              <acat:field xmlns:acat="https://schemas.acat.akademie.uni-bremen.de" id="999bb27e-d861-4869-8ca7-d9a756f56eb4" field="157"/>
+              <acat:field xmlns:acat="https://schemas.acat.akademie.uni-bremen.de" id="123f812a-0f4e-4862-879d-c4a870ff21ac" field="157"/>
             </w:r>
           </w:p>
         </w:tc>
@@ -1323,7 +1323,7 @@
               <w:rPr>
                 <w:rFonts w:ascii="Arial" w:hAnsi="Arial" w:cs="Arial"/>
               </w:rPr>
-              <acat:block xmlns:acat="https://schemas.acat.akademie.uni-bremen.de" id="54016910-2b24-42e6-89f1-c5d6ce90fcd4" type="end"/>
+              <acat:block xmlns:acat="https://schemas.acat.akademie.uni-bremen.de" id="db3ae520-fbf9-4c60-bd52-c000d50012b8" type="end"/>
             </w:r>
           </w:p>
         </w:tc>
@@ -2085,7 +2085,7 @@
               <w:rPr>
                 <w:rFonts w:ascii="Arial" w:hAnsi="Arial" w:cs="Arial"/>
               </w:rPr>
-              <acat:block xmlns:acat="https://schemas.acat.akademie.uni-bremen.de" id="2c34a03d-fad0-409f-8ba1-0c21b735d583" type="start"/>
+              <acat:block xmlns:acat="https://schemas.acat.akademie.uni-bremen.de" id="5eb29655-ad9a-47e3-9d68-02ed6b535139" type="start"/>
             </w:r>
           </w:p>
         </w:tc>
@@ -2117,7 +2117,7 @@
               <w:rPr>
                 <w:rFonts w:ascii="Arial" w:hAnsi="Arial" w:cs="Arial"/>
               </w:rPr>
-              <acat:field xmlns:acat="https://schemas.acat.akademie.uni-bremen.de" id="e2024171-f5e2-4dab-8512-1a65ff2cf371" field="156"/>
+              <acat:field xmlns:acat="https://schemas.acat.akademie.uni-bremen.de" id="ab4f4a0f-7b59-467c-b89f-b715baae72e0" field="156"/>
             </w:r>
           </w:p>
         </w:tc>
@@ -2135,7 +2135,7 @@
               <w:rPr>
                 <w:rFonts w:ascii="Arial" w:hAnsi="Arial" w:cs="Arial"/>
               </w:rPr>
-              <acat:field xmlns:acat="https://schemas.acat.akademie.uni-bremen.de" id="a7c1f019-75a6-4d25-99ac-0943f4f06d55" field="157"/>
+              <acat:field xmlns:acat="https://schemas.acat.akademie.uni-bremen.de" id="7ad5f0b2-e667-4bde-8bad-17ebb1f457e4" field="157"/>
             </w:r>
           </w:p>
         </w:tc>
@@ -2156,7 +2156,7 @@
                 <w:rFonts w:ascii="Arial" w:hAnsi="Arial" w:cs="Arial"/>
               </w:rPr>
               <w:lastRenderedPageBreak/>
-              <acat:block xmlns:acat="https://schemas.acat.akademie.uni-bremen.de" id="832e5268-3a1f-4530-8396-6990d3e44881" type="end"/>
+              <acat:block xmlns:acat="https://schemas.acat.akademie.uni-bremen.de" id="28f57f6f-b426-40e7-8b20-cfc292effe49" type="end"/>
             </w:r>
           </w:p>
         </w:tc>
@@ -2571,7 +2571,7 @@
               <w:rPr>
                 <w:rFonts w:ascii="Arial" w:hAnsi="Arial" w:cs="Arial"/>
               </w:rPr>
-              <acat:block xmlns:acat="https://schemas.acat.akademie.uni-bremen.de" id="9c8f7ad4-b643-4de8-bce1-a785bfd5059c" type="start"/>
+              <acat:block xmlns:acat="https://schemas.acat.akademie.uni-bremen.de" id="5a9194fb-12ca-4556-811c-e2df2449156b" type="start"/>
             </w:r>
           </w:p>
         </w:tc>
@@ -2609,7 +2609,7 @@
               <w:rPr>
                 <w:rFonts w:ascii="Arial" w:hAnsi="Arial" w:cs="Arial"/>
               </w:rPr>
-              <acat:field xmlns:acat="https://schemas.acat.akademie.uni-bremen.de" id="c705b3db-d461-45f9-83c6-acb61ab616d4" field="156"/>
+              <acat:field xmlns:acat="https://schemas.acat.akademie.uni-bremen.de" id="11384a44-0c8a-4b8d-8e77-6bd0de01cbff" field="156"/>
             </w:r>
           </w:p>
         </w:tc>
@@ -2627,7 +2627,7 @@
               <w:rPr>
                 <w:rFonts w:ascii="Arial" w:hAnsi="Arial" w:cs="Arial"/>
               </w:rPr>
-              <acat:field xmlns:acat="https://schemas.acat.akademie.uni-bremen.de" id="a43129cd-2a42-4280-a693-c09bb6278212" field="157"/>
+              <acat:field xmlns:acat="https://schemas.acat.akademie.uni-bremen.de" id="7669668b-c898-4c01-a341-7cdcafcf20eb" field="157"/>
             </w:r>
           </w:p>
         </w:tc>
@@ -2647,7 +2647,7 @@
               <w:rPr>
                 <w:rFonts w:ascii="Arial" w:hAnsi="Arial" w:cs="Arial"/>
               </w:rPr>
-              <acat:block xmlns:acat="https://schemas.acat.akademie.uni-bremen.de" id="d041f7e7-b8a4-4d25-9d9f-eb710b3f2f32" type="end"/>
+              <acat:block xmlns:acat="https://schemas.acat.akademie.uni-bremen.de" id="870e9797-7ce3-4cb0-b668-3db9049d09bd" type="end"/>
             </w:r>
           </w:p>
         </w:tc>

</xml_diff>